<commit_message>
modified tehtävät.docx with AngularJS example
</commit_message>
<xml_diff>
--- a/tehtävät.docx
+++ b/tehtävät.docx
@@ -637,6 +637,8 @@
         </w:rPr>
         <w:t>the screen using the printing operation (Question 5).</w:t>
       </w:r>
+      <w:bookmarkStart w:id="0" w:name="_GoBack"/>
+      <w:bookmarkEnd w:id="0"/>
     </w:p>
     <w:p>
       <w:pPr>
@@ -978,9 +980,41 @@
       <w:r>
         <w:t xml:space="preserve"> pitäisi toimia.</w:t>
       </w:r>
-      <w:bookmarkStart w:id="0" w:name="_GoBack"/>
-      <w:bookmarkEnd w:id="0"/>
     </w:p>
+    <w:p>
+      <w:pPr>
+        <w:pStyle w:val="Otsikko2"/>
+      </w:pPr>
+      <w:r>
+        <w:t>Tehtävä 4</w:t>
+      </w:r>
+      <w:r>
+        <w:t xml:space="preserve"> – </w:t>
+      </w:r>
+      <w:proofErr w:type="spellStart"/>
+      <w:r>
+        <w:t>AngularJS</w:t>
+      </w:r>
+      <w:proofErr w:type="spellEnd"/>
+      <w:r>
+        <w:t xml:space="preserve"> – laskin</w:t>
+      </w:r>
+    </w:p>
+    <w:p/>
+    <w:p>
+      <w:r>
+        <w:t xml:space="preserve">Tehtävänanto: </w:t>
+      </w:r>
+      <w:hyperlink r:id="rId7" w:history="1">
+        <w:r>
+          <w:rPr>
+            <w:rStyle w:val="Hyperlinkki"/>
+          </w:rPr>
+          <w:t>http://plnkr.co/edit/AytayPM61WJSdhorgPF0?p=info</w:t>
+        </w:r>
+      </w:hyperlink>
+    </w:p>
+    <w:p/>
     <w:sectPr>
       <w:pgSz w:w="11906" w:h="16838"/>
       <w:pgMar w:top="1417" w:right="1134" w:bottom="1417" w:left="1134" w:header="708" w:footer="708" w:gutter="0"/>

</xml_diff>